<commit_message>
added word report with olt info
</commit_message>
<xml_diff>
--- a/report/health_check_report_template.docx
+++ b/report/health_check_report_template.docx
@@ -696,23 +696,181 @@
           </w:r>
         </w:p>
         <w:p>
-          <w:fldSimple w:instr=" TOC \o &quot;1-3&quot; \h \z \u ">
+          <w:pPr>
+            <w:pStyle w:val="TOC1"/>
+            <w:rPr>
+              <w:rFonts w:asciiTheme="minorHAnsi" w:eastAsiaTheme="minorEastAsia" w:hAnsiTheme="minorHAnsi" w:cstheme="minorBidi"/>
+              <w:noProof/>
+              <w:kern w:val="2"/>
+              <w:szCs w:val="24"/>
+              <w14:ligatures w14:val="standardContextual"/>
+            </w:rPr>
+          </w:pPr>
+          <w:r>
+            <w:fldChar w:fldCharType="begin"/>
+          </w:r>
+          <w:r>
+            <w:instrText xml:space="preserve"> TOC \o "1-3" \h \z \u </w:instrText>
+          </w:r>
+          <w:r>
+            <w:fldChar w:fldCharType="separate"/>
+          </w:r>
+          <w:hyperlink w:anchor="_Toc167818505" w:history="1">
             <w:r>
               <w:rPr>
-                <w:rFonts w:ascii="Times New Roman" w:eastAsia="Times New Roman" w:hAnsi="Times New Roman" w:cs="Times New Roman"/>
-                <w:b/>
-                <w:bCs/>
+                <w:rStyle w:val="Hyperlink"/>
                 <w:noProof/>
-                <w:sz w:val="24"/>
-                <w:szCs w:val="20"/>
-                <w:lang w:eastAsia="en-US"/>
               </w:rPr>
-              <w:t>No table of contents entries found.</w:t>
+              <w:t>2.0 OLT CHassis Info</w:t>
             </w:r>
-          </w:fldSimple>
+            <w:r>
+              <w:rPr>
+                <w:noProof/>
+                <w:webHidden/>
+              </w:rPr>
+              <w:tab/>
+            </w:r>
+            <w:r>
+              <w:rPr>
+                <w:noProof/>
+                <w:webHidden/>
+              </w:rPr>
+              <w:fldChar w:fldCharType="begin"/>
+            </w:r>
+            <w:r>
+              <w:rPr>
+                <w:noProof/>
+                <w:webHidden/>
+              </w:rPr>
+              <w:instrText xml:space="preserve"> PAGEREF _Toc167818505 \h </w:instrText>
+            </w:r>
+            <w:r>
+              <w:rPr>
+                <w:noProof/>
+                <w:webHidden/>
+              </w:rPr>
+            </w:r>
+            <w:r>
+              <w:rPr>
+                <w:noProof/>
+                <w:webHidden/>
+              </w:rPr>
+              <w:fldChar w:fldCharType="separate"/>
+            </w:r>
+            <w:r>
+              <w:rPr>
+                <w:noProof/>
+                <w:webHidden/>
+              </w:rPr>
+              <w:t>3</w:t>
+            </w:r>
+            <w:r>
+              <w:rPr>
+                <w:noProof/>
+                <w:webHidden/>
+              </w:rPr>
+              <w:fldChar w:fldCharType="end"/>
+            </w:r>
+          </w:hyperlink>
+        </w:p>
+        <w:p>
+          <w:r>
+            <w:rPr>
+              <w:rFonts w:ascii="Times New Roman" w:eastAsia="Times New Roman" w:hAnsi="Times New Roman" w:cs="Times New Roman"/>
+              <w:b/>
+              <w:bCs/>
+              <w:noProof/>
+              <w:sz w:val="24"/>
+              <w:szCs w:val="20"/>
+              <w:lang w:eastAsia="en-US"/>
+            </w:rPr>
+            <w:fldChar w:fldCharType="end"/>
+          </w:r>
         </w:p>
       </w:sdtContent>
     </w:sdt>
+    <w:p/>
+    <w:p/>
+    <w:p/>
+    <w:p/>
+    <w:p/>
+    <w:p/>
+    <w:p/>
+    <w:p/>
+    <w:p/>
+    <w:p/>
+    <w:p/>
+    <w:p/>
+    <w:p/>
+    <w:p/>
+    <w:p/>
+    <w:p/>
+    <w:p/>
+    <w:p/>
+    <w:p/>
+    <w:p/>
+    <w:p/>
+    <w:p/>
+    <w:p/>
+    <w:p/>
+    <w:p>
+      <w:pPr>
+        <w:pStyle w:val="Heading1"/>
+      </w:pPr>
+      <w:bookmarkStart w:id="0" w:name="_Toc40519542"/>
+      <w:bookmarkStart w:id="1" w:name="_Toc55789463"/>
+      <w:bookmarkStart w:id="2" w:name="_Toc60808955"/>
+      <w:bookmarkStart w:id="3" w:name="_Toc60809095"/>
+      <w:bookmarkStart w:id="4" w:name="_Toc61836810"/>
+      <w:bookmarkStart w:id="5" w:name="_Toc387995276"/>
+      <w:bookmarkStart w:id="6" w:name="_Toc492370518"/>
+      <w:bookmarkStart w:id="7" w:name="_Toc165987988"/>
+      <w:bookmarkStart w:id="8" w:name="_Toc167818472"/>
+      <w:bookmarkStart w:id="9" w:name="_Toc167818505"/>
+      <w:r>
+        <w:lastRenderedPageBreak/>
+        <w:t xml:space="preserve">2.0 </w:t>
+      </w:r>
+      <w:bookmarkEnd w:id="0"/>
+      <w:bookmarkEnd w:id="1"/>
+      <w:bookmarkEnd w:id="2"/>
+      <w:bookmarkEnd w:id="3"/>
+      <w:bookmarkEnd w:id="4"/>
+      <w:bookmarkEnd w:id="5"/>
+      <w:bookmarkEnd w:id="6"/>
+      <w:bookmarkEnd w:id="7"/>
+      <w:r>
+        <w:t>OLT CHassis Info</w:t>
+      </w:r>
+      <w:bookmarkEnd w:id="8"/>
+      <w:bookmarkEnd w:id="9"/>
+    </w:p>
+    <w:p>
+      <w:pPr>
+        <w:pStyle w:val="ListParagraph"/>
+        <w:numPr>
+          <w:ilvl w:val="0"/>
+          <w:numId w:val="21"/>
+        </w:numPr>
+        <w:rPr>
+          <w:rFonts w:ascii="Segoe UI" w:hAnsi="Segoe UI" w:cs="Segoe UI"/>
+        </w:rPr>
+      </w:pPr>
+      <w:r>
+        <w:rPr>
+          <w:rFonts w:ascii="Segoe UI" w:hAnsi="Segoe UI" w:cs="Segoe UI"/>
+        </w:rPr>
+        <w:t xml:space="preserve">Overview of the OLT chassis </w:t>
+      </w:r>
+      <w:proofErr w:type="spellStart"/>
+      <w:r>
+        <w:rPr>
+          <w:rFonts w:ascii="Segoe UI" w:hAnsi="Segoe UI" w:cs="Segoe UI"/>
+        </w:rPr>
+        <w:t>etc</w:t>
+      </w:r>
+      <w:proofErr w:type="spellEnd"/>
+    </w:p>
     <w:p/>
     <w:sectPr>
       <w:footerReference w:type="default" r:id="rId11"/>
@@ -852,6 +1010,92 @@
 <file path=word/numbering.xml><?xml version="1.0" encoding="utf-8"?>
 <w:numbering xmlns:wpc="http://schemas.microsoft.com/office/word/2010/wordprocessingCanvas" xmlns:cx="http://schemas.microsoft.com/office/drawing/2014/chartex" xmlns:cx1="http://schemas.microsoft.com/office/drawing/2015/9/8/chartex" xmlns:cx2="http://schemas.microsoft.com/office/drawing/2015/10/21/chartex" xmlns:cx3="http://schemas.microsoft.com/office/drawing/2016/5/9/chartex" xmlns:cx4="http://schemas.microsoft.com/office/drawing/2016/5/10/chartex" xmlns:cx5="http://schemas.microsoft.com/office/drawing/2016/5/11/chartex" xmlns:cx6="http://schemas.microsoft.com/office/drawing/2016/5/12/chartex" xmlns:cx7="http://schemas.microsoft.com/office/drawing/2016/5/13/chartex" xmlns:cx8="http://schemas.microsoft.com/office/drawing/2016/5/14/chartex" xmlns:mc="http://schemas.openxmlformats.org/markup-compatibility/2006" xmlns:aink="http://schemas.microsoft.com/office/drawing/2016/ink" xmlns:am3d="http://schemas.microsoft.com/office/drawing/2017/model3d" xmlns:o="urn:schemas-microsoft-com:office:office" xmlns:oel="http://schemas.microsoft.com/office/2019/extlst" xmlns:r="http://schemas.openxmlformats.org/officeDocument/2006/relationships" xmlns:m="http://schemas.openxmlformats.org/officeDocument/2006/math" xmlns:v="urn:schemas-microsoft-com:vml" xmlns:wp14="http://schemas.microsoft.com/office/word/2010/wordprocessingDrawing" xmlns:wp="http://schemas.openxmlformats.org/drawingml/2006/wordprocessingDrawing" xmlns:w10="urn:schemas-microsoft-com:office:word" xmlns:w="http://schemas.openxmlformats.org/wordprocessingml/2006/main" xmlns:w14="http://schemas.microsoft.com/office/word/2010/wordml" xmlns:w15="http://schemas.microsoft.com/office/word/2012/wordml" xmlns:w16cex="http://schemas.microsoft.com/office/word/2018/wordml/cex" xmlns:w16cid="http://schemas.microsoft.com/office/word/2016/wordml/cid" xmlns:w16="http://schemas.microsoft.com/office/word/2018/wordml" xmlns:w16sdtdh="http://schemas.microsoft.com/office/word/2020/wordml/sdtdatahash" xmlns:w16se="http://schemas.microsoft.com/office/word/2015/wordml/symex" xmlns:wpg="http://schemas.microsoft.com/office/word/2010/wordprocessingGroup" xmlns:wpi="http://schemas.microsoft.com/office/word/2010/wordprocessingInk" xmlns:wne="http://schemas.microsoft.com/office/word/2006/wordml" xmlns:wps="http://schemas.microsoft.com/office/word/2010/wordprocessingShape" mc:Ignorable="w14 w15 w16se w16cid w16 w16cex w16sdtdh wp14">
   <w:abstractNum w:abstractNumId="0" w15:restartNumberingAfterBreak="0">
+    <w:nsid w:val="06CD22FB"/>
+    <w:multiLevelType w:val="hybridMultilevel"/>
+    <w:tmpl w:val="3A040FD4"/>
+    <w:lvl w:ilvl="0" w:tplc="0409000F">
+      <w:start w:val="1"/>
+      <w:numFmt w:val="decimal"/>
+      <w:lvlText w:val="%1."/>
+      <w:lvlJc w:val="left"/>
+      <w:pPr>
+        <w:ind w:left="720" w:hanging="360"/>
+      </w:pPr>
+    </w:lvl>
+    <w:lvl w:ilvl="1" w:tplc="04090019" w:tentative="1">
+      <w:start w:val="1"/>
+      <w:numFmt w:val="lowerLetter"/>
+      <w:lvlText w:val="%2."/>
+      <w:lvlJc w:val="left"/>
+      <w:pPr>
+        <w:ind w:left="1440" w:hanging="360"/>
+      </w:pPr>
+    </w:lvl>
+    <w:lvl w:ilvl="2" w:tplc="0409001B" w:tentative="1">
+      <w:start w:val="1"/>
+      <w:numFmt w:val="lowerRoman"/>
+      <w:lvlText w:val="%3."/>
+      <w:lvlJc w:val="right"/>
+      <w:pPr>
+        <w:ind w:left="2160" w:hanging="180"/>
+      </w:pPr>
+    </w:lvl>
+    <w:lvl w:ilvl="3" w:tplc="0409000F" w:tentative="1">
+      <w:start w:val="1"/>
+      <w:numFmt w:val="decimal"/>
+      <w:lvlText w:val="%4."/>
+      <w:lvlJc w:val="left"/>
+      <w:pPr>
+        <w:ind w:left="2880" w:hanging="360"/>
+      </w:pPr>
+    </w:lvl>
+    <w:lvl w:ilvl="4" w:tplc="04090019" w:tentative="1">
+      <w:start w:val="1"/>
+      <w:numFmt w:val="lowerLetter"/>
+      <w:lvlText w:val="%5."/>
+      <w:lvlJc w:val="left"/>
+      <w:pPr>
+        <w:ind w:left="3600" w:hanging="360"/>
+      </w:pPr>
+    </w:lvl>
+    <w:lvl w:ilvl="5" w:tplc="0409001B" w:tentative="1">
+      <w:start w:val="1"/>
+      <w:numFmt w:val="lowerRoman"/>
+      <w:lvlText w:val="%6."/>
+      <w:lvlJc w:val="right"/>
+      <w:pPr>
+        <w:ind w:left="4320" w:hanging="180"/>
+      </w:pPr>
+    </w:lvl>
+    <w:lvl w:ilvl="6" w:tplc="0409000F" w:tentative="1">
+      <w:start w:val="1"/>
+      <w:numFmt w:val="decimal"/>
+      <w:lvlText w:val="%7."/>
+      <w:lvlJc w:val="left"/>
+      <w:pPr>
+        <w:ind w:left="5040" w:hanging="360"/>
+      </w:pPr>
+    </w:lvl>
+    <w:lvl w:ilvl="7" w:tplc="04090019" w:tentative="1">
+      <w:start w:val="1"/>
+      <w:numFmt w:val="lowerLetter"/>
+      <w:lvlText w:val="%8."/>
+      <w:lvlJc w:val="left"/>
+      <w:pPr>
+        <w:ind w:left="5760" w:hanging="360"/>
+      </w:pPr>
+    </w:lvl>
+    <w:lvl w:ilvl="8" w:tplc="0409001B" w:tentative="1">
+      <w:start w:val="1"/>
+      <w:numFmt w:val="lowerRoman"/>
+      <w:lvlText w:val="%9."/>
+      <w:lvlJc w:val="right"/>
+      <w:pPr>
+        <w:ind w:left="6480" w:hanging="180"/>
+      </w:pPr>
+    </w:lvl>
+  </w:abstractNum>
+  <w:abstractNum w:abstractNumId="1" w15:restartNumberingAfterBreak="0">
     <w:nsid w:val="09B921BE"/>
     <w:multiLevelType w:val="hybridMultilevel"/>
     <w:tmpl w:val="3C3C1616"/>
@@ -964,7 +1208,7 @@
       </w:rPr>
     </w:lvl>
   </w:abstractNum>
-  <w:abstractNum w:abstractNumId="1" w15:restartNumberingAfterBreak="0">
+  <w:abstractNum w:abstractNumId="2" w15:restartNumberingAfterBreak="0">
     <w:nsid w:val="0C6A7387"/>
     <w:multiLevelType w:val="hybridMultilevel"/>
     <w:tmpl w:val="BE08F3B8"/>
@@ -1104,7 +1348,7 @@
       </w:rPr>
     </w:lvl>
   </w:abstractNum>
-  <w:abstractNum w:abstractNumId="2" w15:restartNumberingAfterBreak="0">
+  <w:abstractNum w:abstractNumId="3" w15:restartNumberingAfterBreak="0">
     <w:nsid w:val="0F056651"/>
     <w:multiLevelType w:val="hybridMultilevel"/>
     <w:tmpl w:val="0C5C6FA0"/>
@@ -1217,7 +1461,7 @@
       </w:rPr>
     </w:lvl>
   </w:abstractNum>
-  <w:abstractNum w:abstractNumId="3" w15:restartNumberingAfterBreak="0">
+  <w:abstractNum w:abstractNumId="4" w15:restartNumberingAfterBreak="0">
     <w:nsid w:val="1C121DF6"/>
     <w:multiLevelType w:val="multilevel"/>
     <w:tmpl w:val="64269F7E"/>
@@ -1540,7 +1784,7 @@
       </w:rPr>
     </w:lvl>
   </w:abstractNum>
-  <w:abstractNum w:abstractNumId="4" w15:restartNumberingAfterBreak="0">
+  <w:abstractNum w:abstractNumId="5" w15:restartNumberingAfterBreak="0">
     <w:nsid w:val="29376930"/>
     <w:multiLevelType w:val="hybridMultilevel"/>
     <w:tmpl w:val="3A3EADBE"/>
@@ -1656,7 +1900,7 @@
       </w:pPr>
     </w:lvl>
   </w:abstractNum>
-  <w:abstractNum w:abstractNumId="5" w15:restartNumberingAfterBreak="0">
+  <w:abstractNum w:abstractNumId="6" w15:restartNumberingAfterBreak="0">
     <w:nsid w:val="2FAB65E8"/>
     <w:multiLevelType w:val="hybridMultilevel"/>
     <w:tmpl w:val="6FDCDBD4"/>
@@ -1769,7 +2013,7 @@
       </w:rPr>
     </w:lvl>
   </w:abstractNum>
-  <w:abstractNum w:abstractNumId="6" w15:restartNumberingAfterBreak="0">
+  <w:abstractNum w:abstractNumId="7" w15:restartNumberingAfterBreak="0">
     <w:nsid w:val="32BA38E4"/>
     <w:multiLevelType w:val="hybridMultilevel"/>
     <w:tmpl w:val="82A8EFD8"/>
@@ -1882,7 +2126,7 @@
       </w:rPr>
     </w:lvl>
   </w:abstractNum>
-  <w:abstractNum w:abstractNumId="7" w15:restartNumberingAfterBreak="0">
+  <w:abstractNum w:abstractNumId="8" w15:restartNumberingAfterBreak="0">
     <w:nsid w:val="365D550F"/>
     <w:multiLevelType w:val="hybridMultilevel"/>
     <w:tmpl w:val="ADD664D6"/>
@@ -1995,7 +2239,7 @@
       </w:rPr>
     </w:lvl>
   </w:abstractNum>
-  <w:abstractNum w:abstractNumId="8" w15:restartNumberingAfterBreak="0">
+  <w:abstractNum w:abstractNumId="9" w15:restartNumberingAfterBreak="0">
     <w:nsid w:val="39C45EBE"/>
     <w:multiLevelType w:val="hybridMultilevel"/>
     <w:tmpl w:val="CD861E18"/>
@@ -2108,7 +2352,7 @@
       </w:rPr>
     </w:lvl>
   </w:abstractNum>
-  <w:abstractNum w:abstractNumId="9" w15:restartNumberingAfterBreak="0">
+  <w:abstractNum w:abstractNumId="10" w15:restartNumberingAfterBreak="0">
     <w:nsid w:val="3A5D42E6"/>
     <w:multiLevelType w:val="hybridMultilevel"/>
     <w:tmpl w:val="3EB63D8E"/>
@@ -2221,7 +2465,7 @@
       </w:rPr>
     </w:lvl>
   </w:abstractNum>
-  <w:abstractNum w:abstractNumId="10" w15:restartNumberingAfterBreak="0">
+  <w:abstractNum w:abstractNumId="11" w15:restartNumberingAfterBreak="0">
     <w:nsid w:val="3F346F96"/>
     <w:multiLevelType w:val="multilevel"/>
     <w:tmpl w:val="FEA6D98A"/>
@@ -2541,7 +2785,7 @@
       </w:rPr>
     </w:lvl>
   </w:abstractNum>
-  <w:abstractNum w:abstractNumId="11" w15:restartNumberingAfterBreak="0">
+  <w:abstractNum w:abstractNumId="12" w15:restartNumberingAfterBreak="0">
     <w:nsid w:val="3FCB11F3"/>
     <w:multiLevelType w:val="hybridMultilevel"/>
     <w:tmpl w:val="901E5BA2"/>
@@ -2654,7 +2898,7 @@
       </w:rPr>
     </w:lvl>
   </w:abstractNum>
-  <w:abstractNum w:abstractNumId="12" w15:restartNumberingAfterBreak="0">
+  <w:abstractNum w:abstractNumId="13" w15:restartNumberingAfterBreak="0">
     <w:nsid w:val="409F63F8"/>
     <w:multiLevelType w:val="multilevel"/>
     <w:tmpl w:val="95D6C88A"/>
@@ -2975,7 +3219,7 @@
       </w:rPr>
     </w:lvl>
   </w:abstractNum>
-  <w:abstractNum w:abstractNumId="13" w15:restartNumberingAfterBreak="0">
+  <w:abstractNum w:abstractNumId="14" w15:restartNumberingAfterBreak="0">
     <w:nsid w:val="492B4BEC"/>
     <w:multiLevelType w:val="hybridMultilevel"/>
     <w:tmpl w:val="B3F2002C"/>
@@ -3088,7 +3332,7 @@
       </w:rPr>
     </w:lvl>
   </w:abstractNum>
-  <w:abstractNum w:abstractNumId="14" w15:restartNumberingAfterBreak="0">
+  <w:abstractNum w:abstractNumId="15" w15:restartNumberingAfterBreak="0">
     <w:nsid w:val="4F8605D9"/>
     <w:multiLevelType w:val="hybridMultilevel"/>
     <w:tmpl w:val="FD740AB8"/>
@@ -3228,7 +3472,7 @@
       </w:rPr>
     </w:lvl>
   </w:abstractNum>
-  <w:abstractNum w:abstractNumId="15" w15:restartNumberingAfterBreak="0">
+  <w:abstractNum w:abstractNumId="16" w15:restartNumberingAfterBreak="0">
     <w:nsid w:val="506C1682"/>
     <w:multiLevelType w:val="multilevel"/>
     <w:tmpl w:val="0409001F"/>
@@ -3341,7 +3585,7 @@
       </w:pPr>
     </w:lvl>
   </w:abstractNum>
-  <w:abstractNum w:abstractNumId="16" w15:restartNumberingAfterBreak="0">
+  <w:abstractNum w:abstractNumId="17" w15:restartNumberingAfterBreak="0">
     <w:nsid w:val="51015FB2"/>
     <w:multiLevelType w:val="hybridMultilevel"/>
     <w:tmpl w:val="FB800958"/>
@@ -3481,7 +3725,7 @@
       </w:rPr>
     </w:lvl>
   </w:abstractNum>
-  <w:abstractNum w:abstractNumId="17" w15:restartNumberingAfterBreak="0">
+  <w:abstractNum w:abstractNumId="18" w15:restartNumberingAfterBreak="0">
     <w:nsid w:val="5ECF0152"/>
     <w:multiLevelType w:val="hybridMultilevel"/>
     <w:tmpl w:val="9AD2F4EA"/>
@@ -3594,7 +3838,7 @@
       </w:rPr>
     </w:lvl>
   </w:abstractNum>
-  <w:abstractNum w:abstractNumId="18" w15:restartNumberingAfterBreak="0">
+  <w:abstractNum w:abstractNumId="19" w15:restartNumberingAfterBreak="0">
     <w:nsid w:val="64002577"/>
     <w:multiLevelType w:val="hybridMultilevel"/>
     <w:tmpl w:val="F93AED6A"/>
@@ -3734,7 +3978,7 @@
       </w:rPr>
     </w:lvl>
   </w:abstractNum>
-  <w:abstractNum w:abstractNumId="19" w15:restartNumberingAfterBreak="0">
+  <w:abstractNum w:abstractNumId="20" w15:restartNumberingAfterBreak="0">
     <w:nsid w:val="78077501"/>
     <w:multiLevelType w:val="multilevel"/>
     <w:tmpl w:val="E93AE7DE"/>
@@ -3875,64 +4119,67 @@
     </w:lvl>
   </w:abstractNum>
   <w:num w:numId="1" w16cid:durableId="1865551476">
+    <w:abstractNumId w:val="13"/>
+  </w:num>
+  <w:num w:numId="2" w16cid:durableId="269971992">
+    <w:abstractNumId w:val="4"/>
+  </w:num>
+  <w:num w:numId="3" w16cid:durableId="1740899803">
+    <w:abstractNumId w:val="11"/>
+  </w:num>
+  <w:num w:numId="4" w16cid:durableId="135807111">
+    <w:abstractNumId w:val="16"/>
+  </w:num>
+  <w:num w:numId="5" w16cid:durableId="467362061">
+    <w:abstractNumId w:val="15"/>
+  </w:num>
+  <w:num w:numId="6" w16cid:durableId="1107047104">
+    <w:abstractNumId w:val="20"/>
+  </w:num>
+  <w:num w:numId="7" w16cid:durableId="1162966954">
+    <w:abstractNumId w:val="17"/>
+  </w:num>
+  <w:num w:numId="8" w16cid:durableId="1062479820">
+    <w:abstractNumId w:val="2"/>
+  </w:num>
+  <w:num w:numId="9" w16cid:durableId="1276015569">
+    <w:abstractNumId w:val="19"/>
+  </w:num>
+  <w:num w:numId="10" w16cid:durableId="411975657">
     <w:abstractNumId w:val="12"/>
   </w:num>
-  <w:num w:numId="2" w16cid:durableId="269971992">
+  <w:num w:numId="11" w16cid:durableId="585530997">
+    <w:abstractNumId w:val="9"/>
+  </w:num>
+  <w:num w:numId="12" w16cid:durableId="39481186">
+    <w:abstractNumId w:val="5"/>
+  </w:num>
+  <w:num w:numId="13" w16cid:durableId="595139820">
     <w:abstractNumId w:val="3"/>
   </w:num>
-  <w:num w:numId="3" w16cid:durableId="1740899803">
+  <w:num w:numId="14" w16cid:durableId="650866371">
+    <w:abstractNumId w:val="7"/>
+  </w:num>
+  <w:num w:numId="15" w16cid:durableId="1872766594">
+    <w:abstractNumId w:val="1"/>
+  </w:num>
+  <w:num w:numId="16" w16cid:durableId="1277371715">
     <w:abstractNumId w:val="10"/>
   </w:num>
-  <w:num w:numId="4" w16cid:durableId="135807111">
-    <w:abstractNumId w:val="15"/>
+  <w:num w:numId="17" w16cid:durableId="1543521623">
+    <w:abstractNumId w:val="18"/>
   </w:num>
-  <w:num w:numId="5" w16cid:durableId="467362061">
+  <w:num w:numId="18" w16cid:durableId="1707632047">
+    <w:abstractNumId w:val="6"/>
+  </w:num>
+  <w:num w:numId="19" w16cid:durableId="666904309">
     <w:abstractNumId w:val="14"/>
   </w:num>
-  <w:num w:numId="6" w16cid:durableId="1107047104">
-    <w:abstractNumId w:val="19"/>
-  </w:num>
-  <w:num w:numId="7" w16cid:durableId="1162966954">
-    <w:abstractNumId w:val="16"/>
-  </w:num>
-  <w:num w:numId="8" w16cid:durableId="1062479820">
-    <w:abstractNumId w:val="1"/>
-  </w:num>
-  <w:num w:numId="9" w16cid:durableId="1276015569">
-    <w:abstractNumId w:val="18"/>
-  </w:num>
-  <w:num w:numId="10" w16cid:durableId="411975657">
-    <w:abstractNumId w:val="11"/>
-  </w:num>
-  <w:num w:numId="11" w16cid:durableId="585530997">
+  <w:num w:numId="20" w16cid:durableId="1170944471">
     <w:abstractNumId w:val="8"/>
   </w:num>
-  <w:num w:numId="12" w16cid:durableId="39481186">
-    <w:abstractNumId w:val="4"/>
-  </w:num>
-  <w:num w:numId="13" w16cid:durableId="595139820">
-    <w:abstractNumId w:val="2"/>
-  </w:num>
-  <w:num w:numId="14" w16cid:durableId="650866371">
-    <w:abstractNumId w:val="6"/>
-  </w:num>
-  <w:num w:numId="15" w16cid:durableId="1872766594">
+  <w:num w:numId="21" w16cid:durableId="1742558897">
     <w:abstractNumId w:val="0"/>
-  </w:num>
-  <w:num w:numId="16" w16cid:durableId="1277371715">
-    <w:abstractNumId w:val="9"/>
-  </w:num>
-  <w:num w:numId="17" w16cid:durableId="1543521623">
-    <w:abstractNumId w:val="17"/>
-  </w:num>
-  <w:num w:numId="18" w16cid:durableId="1707632047">
-    <w:abstractNumId w:val="5"/>
-  </w:num>
-  <w:num w:numId="19" w16cid:durableId="666904309">
-    <w:abstractNumId w:val="13"/>
-  </w:num>
-  <w:num w:numId="20" w16cid:durableId="1170944471">
-    <w:abstractNumId w:val="7"/>
   </w:num>
   <w:numIdMacAtCleanup w:val="14"/>
 </w:numbering>
@@ -7513,12 +7760,15 @@
 </file>
 
 <file path=customXml/item2.xml><?xml version="1.0" encoding="utf-8"?>
-<?mso-contentType ?>
-<FormTemplates xmlns="http://schemas.microsoft.com/sharepoint/v3/contenttype/forms">
-  <Display>DocumentLibraryForm</Display>
-  <Edit>DocumentLibraryForm</Edit>
-  <New>DocumentLibraryForm</New>
-</FormTemplates>
+<p:properties xmlns:p="http://schemas.microsoft.com/office/2006/metadata/properties" xmlns:xsi="http://www.w3.org/2001/XMLSchema-instance" xmlns:pc="http://schemas.microsoft.com/office/infopath/2007/PartnerControls">
+  <documentManagement>
+    <TaxCatchAll xmlns="cd884a57-b542-4f70-9d2b-3fb69f0e2711" xsi:nil="true"/>
+    <_xd06c__xae30_ xmlns="e5301d20-7cc5-40ea-a121-1cdd9a674e0b" xsi:nil="true"/>
+    <lcf76f155ced4ddcb4097134ff3c332f xmlns="e5301d20-7cc5-40ea-a121-1cdd9a674e0b">
+      <Terms xmlns="http://schemas.microsoft.com/office/infopath/2007/PartnerControls"/>
+    </lcf76f155ced4ddcb4097134ff3c332f>
+  </documentManagement>
+</p:properties>
 </file>
 
 <file path=customXml/item3.xml><?xml version="1.0" encoding="utf-8"?>
@@ -7777,15 +8027,12 @@
 </file>
 
 <file path=customXml/item4.xml><?xml version="1.0" encoding="utf-8"?>
-<p:properties xmlns:p="http://schemas.microsoft.com/office/2006/metadata/properties" xmlns:xsi="http://www.w3.org/2001/XMLSchema-instance" xmlns:pc="http://schemas.microsoft.com/office/infopath/2007/PartnerControls">
-  <documentManagement>
-    <TaxCatchAll xmlns="cd884a57-b542-4f70-9d2b-3fb69f0e2711" xsi:nil="true"/>
-    <_xd06c__xae30_ xmlns="e5301d20-7cc5-40ea-a121-1cdd9a674e0b" xsi:nil="true"/>
-    <lcf76f155ced4ddcb4097134ff3c332f xmlns="e5301d20-7cc5-40ea-a121-1cdd9a674e0b">
-      <Terms xmlns="http://schemas.microsoft.com/office/infopath/2007/PartnerControls"/>
-    </lcf76f155ced4ddcb4097134ff3c332f>
-  </documentManagement>
-</p:properties>
+<?mso-contentType ?>
+<FormTemplates xmlns="http://schemas.microsoft.com/sharepoint/v3/contenttype/forms">
+  <Display>DocumentLibraryForm</Display>
+  <Edit>DocumentLibraryForm</Edit>
+  <New>DocumentLibraryForm</New>
+</FormTemplates>
 </file>
 
 <file path=customXml/itemProps1.xml><?xml version="1.0" encoding="utf-8"?>
@@ -7797,9 +8044,12 @@
 </file>
 
 <file path=customXml/itemProps2.xml><?xml version="1.0" encoding="utf-8"?>
-<ds:datastoreItem xmlns:ds="http://schemas.openxmlformats.org/officeDocument/2006/customXml" ds:itemID="{65A01E23-E3C8-44A2-9D07-C3841E138E22}">
+<ds:datastoreItem xmlns:ds="http://schemas.openxmlformats.org/officeDocument/2006/customXml" ds:itemID="{83AE4ADC-D632-40A7-A0C1-0481BB069C4F}">
   <ds:schemaRefs>
-    <ds:schemaRef ds:uri="http://schemas.microsoft.com/sharepoint/v3/contenttype/forms"/>
+    <ds:schemaRef ds:uri="http://schemas.microsoft.com/office/2006/metadata/properties"/>
+    <ds:schemaRef ds:uri="http://schemas.microsoft.com/office/infopath/2007/PartnerControls"/>
+    <ds:schemaRef ds:uri="cd884a57-b542-4f70-9d2b-3fb69f0e2711"/>
+    <ds:schemaRef ds:uri="e5301d20-7cc5-40ea-a121-1cdd9a674e0b"/>
   </ds:schemaRefs>
 </ds:datastoreItem>
 </file>
@@ -7824,12 +8074,9 @@
 </file>
 
 <file path=customXml/itemProps4.xml><?xml version="1.0" encoding="utf-8"?>
-<ds:datastoreItem xmlns:ds="http://schemas.openxmlformats.org/officeDocument/2006/customXml" ds:itemID="{83AE4ADC-D632-40A7-A0C1-0481BB069C4F}">
+<ds:datastoreItem xmlns:ds="http://schemas.openxmlformats.org/officeDocument/2006/customXml" ds:itemID="{65A01E23-E3C8-44A2-9D07-C3841E138E22}">
   <ds:schemaRefs>
-    <ds:schemaRef ds:uri="http://schemas.microsoft.com/office/2006/metadata/properties"/>
-    <ds:schemaRef ds:uri="http://schemas.microsoft.com/office/infopath/2007/PartnerControls"/>
-    <ds:schemaRef ds:uri="cd884a57-b542-4f70-9d2b-3fb69f0e2711"/>
-    <ds:schemaRef ds:uri="e5301d20-7cc5-40ea-a121-1cdd9a674e0b"/>
+    <ds:schemaRef ds:uri="http://schemas.microsoft.com/sharepoint/v3/contenttype/forms"/>
   </ds:schemaRefs>
 </ds:datastoreItem>
 </file>
</xml_diff>